<commit_message>
V 1.1 Coverage up to 27% and documentation revised
</commit_message>
<xml_diff>
--- a/Readme.docx
+++ b/Readme.docx
@@ -4,15 +4,357 @@
   <w:body>
     <w:p>
       <w:pPr>
-        <w:bidi w:val="0"/>
-        <w:jc w:val="left"/>
-      </w:pPr>
-      <w:r>
-        <w:rPr>
-          <w:rFonts w:hint="default"/>
-          <w:lang w:val="es-ES"/>
-        </w:rPr>
-        <w:t xml:space="preserve">1.0 - </w:t>
+        <w:rPr>
+          <w:rFonts w:hint="default"/>
+          <w:lang w:val="es-ES"/>
+        </w:rPr>
+      </w:pPr>
+      <w:r>
+        <w:rPr>
+          <w:rFonts w:hint="default"/>
+          <w:lang w:val="es-ES"/>
+        </w:rPr>
+        <w:t>Index</w:t>
+      </w:r>
+    </w:p>
+    <w:p>
+      <w:pPr>
+        <w:rPr>
+          <w:rFonts w:hint="default"/>
+          <w:lang w:val="es-ES"/>
+        </w:rPr>
+      </w:pPr>
+    </w:p>
+    <w:p>
+      <w:pPr>
+        <w:rPr>
+          <w:rFonts w:hint="default"/>
+          <w:lang w:val="es-ES"/>
+        </w:rPr>
+      </w:pPr>
+      <w:r>
+        <w:rPr>
+          <w:rFonts w:hint="default"/>
+          <w:lang w:val="es-ES"/>
+        </w:rPr>
+        <w:t>1 - Objective</w:t>
+      </w:r>
+    </w:p>
+    <w:p>
+      <w:pPr>
+        <w:rPr>
+          <w:rFonts w:hint="default"/>
+          <w:lang w:val="es-ES"/>
+        </w:rPr>
+      </w:pPr>
+      <w:r>
+        <w:rPr>
+          <w:rFonts w:hint="default"/>
+          <w:lang w:val="es-ES"/>
+        </w:rPr>
+        <w:t>2 - requirements and characteristics:</w:t>
+      </w:r>
+    </w:p>
+    <w:p>
+      <w:pPr>
+        <w:rPr>
+          <w:rFonts w:hint="default"/>
+          <w:lang w:val="es-ES"/>
+        </w:rPr>
+      </w:pPr>
+      <w:r>
+        <w:rPr>
+          <w:rFonts w:hint="default"/>
+          <w:lang w:val="es-ES"/>
+        </w:rPr>
+        <w:tab/>
+      </w:r>
+      <w:r>
+        <w:rPr>
+          <w:rFonts w:hint="default"/>
+          <w:lang w:val="es-ES"/>
+        </w:rPr>
+        <w:t>2.1 - Requirements</w:t>
+      </w:r>
+    </w:p>
+    <w:p>
+      <w:pPr>
+        <w:rPr>
+          <w:rFonts w:hint="default"/>
+          <w:lang w:val="es-ES"/>
+        </w:rPr>
+      </w:pPr>
+      <w:r>
+        <w:rPr>
+          <w:rFonts w:hint="default"/>
+          <w:lang w:val="es-ES"/>
+        </w:rPr>
+        <w:tab/>
+      </w:r>
+      <w:r>
+        <w:rPr>
+          <w:rFonts w:hint="default"/>
+          <w:lang w:val="es-ES"/>
+        </w:rPr>
+        <w:t>2.2 - Execution characteristics</w:t>
+      </w:r>
+    </w:p>
+    <w:p>
+      <w:pPr>
+        <w:rPr>
+          <w:rFonts w:hint="default"/>
+          <w:lang w:val="es-ES"/>
+        </w:rPr>
+      </w:pPr>
+      <w:r>
+        <w:rPr>
+          <w:rFonts w:hint="default"/>
+          <w:lang w:val="es-ES"/>
+        </w:rPr>
+        <w:tab/>
+      </w:r>
+      <w:r>
+        <w:rPr>
+          <w:rFonts w:hint="default"/>
+          <w:lang w:val="es-ES"/>
+        </w:rPr>
+        <w:t>2.3 - Environment</w:t>
+      </w:r>
+    </w:p>
+    <w:p>
+      <w:pPr>
+        <w:rPr>
+          <w:rFonts w:hint="default"/>
+          <w:lang w:val="es-ES"/>
+        </w:rPr>
+      </w:pPr>
+      <w:r>
+        <w:rPr>
+          <w:rFonts w:hint="default"/>
+          <w:lang w:val="es-ES"/>
+        </w:rPr>
+        <w:t>3 - Connection characteristics</w:t>
+      </w:r>
+    </w:p>
+    <w:p>
+      <w:pPr>
+        <w:rPr>
+          <w:rFonts w:hint="default"/>
+          <w:lang w:val="es-ES"/>
+        </w:rPr>
+      </w:pPr>
+      <w:r>
+        <w:rPr>
+          <w:rFonts w:hint="default"/>
+          <w:lang w:val="es-ES"/>
+        </w:rPr>
+        <w:t>4 - Protocol phases</w:t>
+      </w:r>
+    </w:p>
+    <w:p>
+      <w:pPr>
+        <w:rPr>
+          <w:rFonts w:hint="default"/>
+          <w:lang w:val="es-ES"/>
+        </w:rPr>
+      </w:pPr>
+      <w:r>
+        <w:rPr>
+          <w:rFonts w:hint="default"/>
+          <w:lang w:val="es-ES"/>
+        </w:rPr>
+        <w:tab/>
+      </w:r>
+      <w:r>
+        <w:rPr>
+          <w:rFonts w:hint="default"/>
+          <w:lang w:val="es-ES"/>
+        </w:rPr>
+        <w:t>4.1 - Protocol characteristics:</w:t>
+      </w:r>
+    </w:p>
+    <w:p>
+      <w:pPr>
+        <w:rPr>
+          <w:rFonts w:hint="default"/>
+          <w:lang w:val="es-ES"/>
+        </w:rPr>
+      </w:pPr>
+      <w:r>
+        <w:rPr>
+          <w:rFonts w:hint="default"/>
+          <w:lang w:val="es-ES"/>
+        </w:rPr>
+        <w:tab/>
+      </w:r>
+      <w:r>
+        <w:rPr>
+          <w:rFonts w:hint="default"/>
+          <w:lang w:val="es-ES"/>
+        </w:rPr>
+        <w:tab/>
+      </w:r>
+      <w:r>
+        <w:rPr>
+          <w:rFonts w:hint="default"/>
+          <w:lang w:val="es-ES"/>
+        </w:rPr>
+        <w:t>4.1.2 - Characteristics of the execution windows</w:t>
+      </w:r>
+    </w:p>
+    <w:p>
+      <w:pPr>
+        <w:rPr>
+          <w:rFonts w:hint="default"/>
+          <w:lang w:val="es-ES"/>
+        </w:rPr>
+      </w:pPr>
+      <w:r>
+        <w:rPr>
+          <w:rFonts w:hint="default"/>
+          <w:lang w:val="es-ES"/>
+        </w:rPr>
+        <w:tab/>
+      </w:r>
+      <w:r>
+        <w:rPr>
+          <w:rFonts w:hint="default"/>
+          <w:lang w:val="es-ES"/>
+        </w:rPr>
+        <w:t>4.2 - Phases</w:t>
+      </w:r>
+    </w:p>
+    <w:p>
+      <w:pPr>
+        <w:rPr>
+          <w:rFonts w:hint="default"/>
+          <w:lang w:val="es-ES"/>
+        </w:rPr>
+      </w:pPr>
+      <w:r>
+        <w:rPr>
+          <w:rFonts w:hint="default"/>
+          <w:lang w:val="es-ES"/>
+        </w:rPr>
+        <w:tab/>
+      </w:r>
+      <w:r>
+        <w:rPr>
+          <w:rFonts w:hint="default"/>
+          <w:lang w:val="es-ES"/>
+        </w:rPr>
+        <w:tab/>
+      </w:r>
+      <w:r>
+        <w:rPr>
+          <w:rFonts w:hint="default"/>
+          <w:lang w:val="es-ES"/>
+        </w:rPr>
+        <w:t>4.2.0 -  Phase 01</w:t>
+      </w:r>
+    </w:p>
+    <w:p>
+      <w:pPr>
+        <w:rPr>
+          <w:rFonts w:hint="default"/>
+          <w:lang w:val="es-ES"/>
+        </w:rPr>
+      </w:pPr>
+      <w:r>
+        <w:rPr>
+          <w:rFonts w:hint="default"/>
+          <w:lang w:val="es-ES"/>
+        </w:rPr>
+        <w:tab/>
+      </w:r>
+      <w:r>
+        <w:rPr>
+          <w:rFonts w:hint="default"/>
+          <w:lang w:val="es-ES"/>
+        </w:rPr>
+        <w:tab/>
+      </w:r>
+      <w:r>
+        <w:rPr>
+          <w:rFonts w:hint="default"/>
+          <w:lang w:val="es-ES"/>
+        </w:rPr>
+        <w:t>4.2.2 -  Phase 02</w:t>
+      </w:r>
+    </w:p>
+    <w:p>
+      <w:pPr>
+        <w:rPr>
+          <w:rFonts w:hint="default"/>
+          <w:lang w:val="es-ES"/>
+        </w:rPr>
+      </w:pPr>
+      <w:r>
+        <w:rPr>
+          <w:rFonts w:hint="default"/>
+          <w:lang w:val="es-ES"/>
+        </w:rPr>
+        <w:tab/>
+      </w:r>
+      <w:r>
+        <w:rPr>
+          <w:rFonts w:hint="default"/>
+          <w:lang w:val="es-ES"/>
+        </w:rPr>
+        <w:tab/>
+      </w:r>
+      <w:r>
+        <w:rPr>
+          <w:rFonts w:hint="default"/>
+          <w:lang w:val="es-ES"/>
+        </w:rPr>
+        <w:t>4.2.3 - Phase 03</w:t>
+      </w:r>
+    </w:p>
+    <w:p>
+      <w:pPr>
+        <w:rPr>
+          <w:rFonts w:hint="default"/>
+          <w:lang w:val="es-ES"/>
+        </w:rPr>
+      </w:pPr>
+      <w:r>
+        <w:rPr>
+          <w:rFonts w:hint="default"/>
+          <w:lang w:val="es-ES"/>
+        </w:rPr>
+        <w:tab/>
+      </w:r>
+      <w:r>
+        <w:rPr>
+          <w:rFonts w:hint="default"/>
+          <w:lang w:val="es-ES"/>
+        </w:rPr>
+        <w:t>4.3 - Protocol flow diagram</w:t>
+      </w:r>
+    </w:p>
+    <w:p>
+      <w:pPr>
+        <w:rPr>
+          <w:rFonts w:hint="default"/>
+          <w:lang w:val="es-ES"/>
+        </w:rPr>
+      </w:pPr>
+      <w:r>
+        <w:rPr>
+          <w:rFonts w:hint="default"/>
+          <w:lang w:val="es-ES"/>
+        </w:rPr>
+        <w:br w:type="page"/>
+      </w:r>
+    </w:p>
+    <w:p>
+      <w:r>
+        <w:rPr>
+          <w:rFonts w:hint="default"/>
+          <w:lang w:val="es-ES"/>
+        </w:rPr>
+        <w:t xml:space="preserve">1 - </w:t>
       </w:r>
       <w:r>
         <w:rPr>
@@ -145,7 +487,7 @@
           <w:rFonts w:hint="default"/>
           <w:lang w:val="es-ES" w:eastAsia="zh-CN"/>
         </w:rPr>
-        <w:t>2.1 - requirements and characteristics</w:t>
+        <w:t>2 - requirements and characteristics</w:t>
       </w:r>
       <w:r>
         <w:rPr>
@@ -169,7 +511,7 @@
           <w:rFonts w:hint="default"/>
           <w:lang w:val="es-ES" w:eastAsia="zh-CN"/>
         </w:rPr>
-        <w:t>2.1.1 - Requirements</w:t>
+        <w:t>2.1 - Requirements</w:t>
       </w:r>
     </w:p>
     <w:p>
@@ -271,7 +613,7 @@
           <w:rFonts w:hint="default"/>
           <w:lang w:val="es-ES" w:eastAsia="zh-CN"/>
         </w:rPr>
-        <w:t>2.1.2 - Execution characteristics</w:t>
+        <w:t>2.2 - Execution characteristics</w:t>
       </w:r>
     </w:p>
     <w:p>
@@ -342,8 +684,6 @@
           <w:lang w:val="es-ES" w:eastAsia="zh-CN"/>
         </w:rPr>
       </w:pPr>
-      <w:bookmarkStart w:id="0" w:name="_GoBack"/>
-      <w:bookmarkEnd w:id="0"/>
     </w:p>
     <w:p>
       <w:pPr>
@@ -369,7 +709,7 @@
           <w:rFonts w:hint="default"/>
           <w:lang w:val="es-ES" w:eastAsia="zh-CN"/>
         </w:rPr>
-        <w:t>2.1.3 - Environment</w:t>
+        <w:t>2.3 - Environment</w:t>
       </w:r>
     </w:p>
     <w:p>
@@ -426,7 +766,7 @@
           <w:rFonts w:hint="default"/>
           <w:lang w:val="es-ES"/>
         </w:rPr>
-        <w:t xml:space="preserve">3.0 - </w:t>
+        <w:t xml:space="preserve">3 - </w:t>
       </w:r>
       <w:r>
         <w:t>Connection characteristics</w:t>
@@ -523,10 +863,6 @@
       <w:pPr>
         <w:bidi w:val="0"/>
         <w:jc w:val="left"/>
-        <w:rPr>
-          <w:rFonts w:hint="default"/>
-          <w:lang w:val="es-ES"/>
-        </w:rPr>
       </w:pPr>
       <w:r>
         <w:rPr>
@@ -538,12 +874,22 @@
       <w:r>
         <w:t>Protocol phases</w:t>
       </w:r>
-      <w:r>
-        <w:rPr>
-          <w:rFonts w:hint="default"/>
-          <w:lang w:val="es-ES"/>
-        </w:rPr>
-        <w:t xml:space="preserve"> ( In each phase the client opens a new connection with the server and in the end of the phase the connection is closed.</w:t>
+    </w:p>
+    <w:p>
+      <w:pPr>
+        <w:bidi w:val="0"/>
+        <w:jc w:val="left"/>
+        <w:rPr>
+          <w:rFonts w:hint="default"/>
+          <w:lang w:val="es-ES"/>
+        </w:rPr>
+      </w:pPr>
+      <w:r>
+        <w:rPr>
+          <w:rFonts w:hint="default"/>
+          <w:lang w:val="es-ES"/>
+        </w:rPr>
+        <w:t>In each phase the client opens a new connection with the server and in the end of the phase the connection is closed</w:t>
       </w:r>
     </w:p>
     <w:p>
@@ -793,7 +1139,7 @@
           <w:rFonts w:hint="default"/>
           <w:lang w:val="es-ES"/>
         </w:rPr>
-        <w:t xml:space="preserve">4.2.1 -  Phase </w:t>
+        <w:t xml:space="preserve">4.2.0 -  Phase </w:t>
       </w:r>
       <w:r>
         <w:t>0</w:t>
@@ -821,62 +1167,6 @@
           <w:lang w:val="es-ES"/>
         </w:rPr>
         <w:t>-Schematic-</w:t>
-      </w:r>
-    </w:p>
-    <w:p>
-      <w:pPr>
-        <w:numPr>
-          <w:numId w:val="0"/>
-        </w:numPr>
-        <w:bidi w:val="0"/>
-        <w:jc w:val="left"/>
-        <w:rPr>
-          <w:rFonts w:hint="default"/>
-          <w:lang w:val="es-ES"/>
-        </w:rPr>
-      </w:pPr>
-      <w:r>
-        <w:rPr>
-          <w:rFonts w:hint="default"/>
-          <w:lang w:val="es-ES"/>
-        </w:rPr>
-        <w:t>C-&gt;S</w:t>
-      </w:r>
-      <w:r>
-        <w:rPr>
-          <w:rFonts w:hint="default"/>
-          <w:lang w:val="es-ES"/>
-        </w:rPr>
-        <w:tab/>
-        <w:t>DH_1/TimeFlag</w:t>
-      </w:r>
-    </w:p>
-    <w:p>
-      <w:pPr>
-        <w:numPr>
-          <w:numId w:val="0"/>
-        </w:numPr>
-        <w:bidi w:val="0"/>
-        <w:jc w:val="left"/>
-        <w:rPr>
-          <w:rFonts w:hint="default"/>
-          <w:lang w:val="es-ES"/>
-        </w:rPr>
-      </w:pPr>
-      <w:r>
-        <w:rPr>
-          <w:rFonts w:hint="default"/>
-          <w:lang w:val="es-ES"/>
-        </w:rPr>
-        <w:t>S-&gt;C</w:t>
-      </w:r>
-      <w:r>
-        <w:rPr>
-          <w:rFonts w:hint="default"/>
-          <w:lang w:val="es-ES"/>
-        </w:rPr>
-        <w:tab/>
-        <w:t>DH_1:int(CommonValue + ServerPrivateValue)/TimeFlag</w:t>
       </w:r>
     </w:p>
     <w:p>
@@ -897,167 +1187,7 @@
           <w:rFonts w:hint="default"/>
           <w:lang w:val="es-ES"/>
         </w:rPr>
-        <w:t>-Comment-</w:t>
-      </w:r>
-    </w:p>
-    <w:p>
-      <w:pPr>
-        <w:numPr>
-          <w:numId w:val="0"/>
-        </w:numPr>
-        <w:bidi w:val="0"/>
-        <w:jc w:val="left"/>
-        <w:rPr>
-          <w:rFonts w:hint="default"/>
-          <w:lang w:val="es-ES"/>
-        </w:rPr>
-      </w:pPr>
-      <w:r>
-        <w:rPr>
-          <w:rFonts w:hint="default"/>
-          <w:lang w:val="es-ES"/>
-        </w:rPr>
-        <w:t>C-&gt;S;</w:t>
-      </w:r>
-      <w:r>
-        <w:t>Petition from the client</w:t>
-      </w:r>
-      <w:r>
-        <w:rPr>
-          <w:rFonts w:hint="default"/>
-          <w:lang w:val="es-ES"/>
-        </w:rPr>
-        <w:t>: I</w:t>
-      </w:r>
-      <w:r>
-        <w:t>dentifier "DH_1/"</w:t>
-      </w:r>
-    </w:p>
-    <w:p>
-      <w:pPr>
-        <w:numPr>
-          <w:numId w:val="0"/>
-        </w:numPr>
-        <w:bidi w:val="0"/>
-        <w:jc w:val="left"/>
-      </w:pPr>
-      <w:r>
-        <w:rPr>
-          <w:rFonts w:hint="default"/>
-          <w:lang w:val="es-ES"/>
-        </w:rPr>
-        <w:t>S-&gt;C;</w:t>
-      </w:r>
-      <w:r>
-        <w:t>Response from the server</w:t>
-      </w:r>
-      <w:r>
-        <w:rPr>
-          <w:rFonts w:hint="default"/>
-          <w:lang w:val="es-ES"/>
-        </w:rPr>
-        <w:t>: I</w:t>
-      </w:r>
-      <w:r>
-        <w:t>dentifier "DH_1</w:t>
-      </w:r>
-      <w:r>
-        <w:rPr>
-          <w:rFonts w:hint="default"/>
-          <w:lang w:val="es-ES"/>
-        </w:rPr>
-        <w:t>:</w:t>
-      </w:r>
-      <w:r>
-        <w:t>"</w:t>
-      </w:r>
-      <w:r>
-        <w:rPr>
-          <w:rFonts w:hint="default"/>
-          <w:lang w:val="es-ES"/>
-        </w:rPr>
-        <w:t xml:space="preserve"> and c</w:t>
-      </w:r>
-      <w:r>
-        <w:t>ommon value pre</w:t>
-      </w:r>
-      <w:r>
-        <w:rPr>
-          <w:rFonts w:hint="default"/>
-          <w:lang w:val="es-ES"/>
-        </w:rPr>
-        <w:t>-</w:t>
-      </w:r>
-      <w:r>
-        <w:t>shared between them added to the private int value of the server</w:t>
-      </w:r>
-    </w:p>
-    <w:p>
-      <w:pPr>
-        <w:numPr>
-          <w:numId w:val="0"/>
-        </w:numPr>
-        <w:bidi w:val="0"/>
-        <w:jc w:val="left"/>
-        <w:rPr>
-          <w:rFonts w:hint="default"/>
-          <w:lang w:val="es-ES"/>
-        </w:rPr>
-      </w:pPr>
-    </w:p>
-    <w:p>
-      <w:pPr>
-        <w:numPr>
-          <w:numId w:val="0"/>
-        </w:numPr>
-        <w:bidi w:val="0"/>
-        <w:jc w:val="left"/>
-      </w:pPr>
-    </w:p>
-    <w:p>
-      <w:pPr>
-        <w:bidi w:val="0"/>
-        <w:jc w:val="left"/>
-      </w:pPr>
-      <w:r>
-        <w:rPr>
-          <w:rFonts w:hint="default"/>
-          <w:lang w:val="es-ES"/>
-        </w:rPr>
-        <w:t xml:space="preserve">4.2.2 -  Phase </w:t>
-      </w:r>
-      <w:r>
-        <w:t>02</w:t>
-      </w:r>
-    </w:p>
-    <w:p>
-      <w:pPr>
-        <w:bidi w:val="0"/>
-        <w:jc w:val="left"/>
-      </w:pPr>
-      <w:r>
-        <w:rPr>
-          <w:rFonts w:hint="default"/>
-          <w:lang w:val="es-ES"/>
-        </w:rPr>
-        <w:t>-Schematic-</w:t>
-      </w:r>
-    </w:p>
-    <w:p>
-      <w:pPr>
-        <w:bidi w:val="0"/>
-        <w:jc w:val="left"/>
-        <w:rPr>
-          <w:rFonts w:hint="default"/>
-          <w:lang w:val="es-ES"/>
-        </w:rPr>
-      </w:pPr>
-      <w:r>
-        <w:rPr>
-          <w:rFonts w:hint="default"/>
-          <w:lang w:val="es-ES"/>
-        </w:rPr>
-        <w:t xml:space="preserve">C-&gt;S </w:t>
+        <w:t>C-&gt;S</w:t>
       </w:r>
       <w:r>
         <w:rPr>
@@ -1065,32 +1195,13 @@
           <w:lang w:val="es-ES"/>
         </w:rPr>
         <w:tab/>
-        <w:t>DH_2:int(ServerPrivateValue + ClientPrivateValue)/TimeFlag</w:t>
-      </w:r>
-    </w:p>
-    <w:p>
-      <w:pPr>
-        <w:bidi w:val="0"/>
-        <w:jc w:val="left"/>
-        <w:rPr>
-          <w:rFonts w:hint="default"/>
-          <w:lang w:val="es-ES"/>
-        </w:rPr>
-      </w:pPr>
-      <w:r>
-        <w:rPr>
-          <w:rFonts w:hint="default"/>
-          <w:lang w:val="es-ES"/>
-        </w:rPr>
-        <w:t>S-&gt;C</w:t>
-      </w:r>
-      <w:r>
-        <w:rPr>
-          <w:rFonts w:hint="default"/>
-          <w:lang w:val="es-ES"/>
-        </w:rPr>
-        <w:tab/>
-        <w:t>DH_2:int(ClientPrivateValue+TimeToNexToken,ClientPrivateValue+Executiontoken)</w:t>
+      </w:r>
+      <w:r>
+        <w:rPr>
+          <w:rFonts w:hint="default"/>
+          <w:lang w:val="es-ES"/>
+        </w:rPr>
+        <w:t>DH_1/TimeFlag</w:t>
       </w:r>
     </w:p>
     <w:p>
@@ -1111,168 +1222,21 @@
           <w:rFonts w:hint="default"/>
           <w:lang w:val="es-ES"/>
         </w:rPr>
-        <w:t>-Comment-</w:t>
-      </w:r>
-    </w:p>
-    <w:p>
-      <w:pPr>
-        <w:bidi w:val="0"/>
-        <w:jc w:val="left"/>
-      </w:pPr>
-      <w:r>
-        <w:rPr>
-          <w:rFonts w:hint="default"/>
-          <w:lang w:val="es-ES"/>
-        </w:rPr>
-        <w:t>C-&gt;S;</w:t>
-      </w:r>
-      <w:r>
-        <w:t>Petition from the client</w:t>
-      </w:r>
-      <w:r>
-        <w:rPr>
-          <w:rFonts w:hint="default"/>
-          <w:lang w:val="es-ES"/>
-        </w:rPr>
-        <w:t>: I</w:t>
-      </w:r>
-      <w:r>
-        <w:t>dentifier "DH_2:"</w:t>
-      </w:r>
-      <w:r>
-        <w:rPr>
-          <w:rFonts w:hint="default"/>
-          <w:lang w:val="es-ES"/>
-        </w:rPr>
-        <w:t xml:space="preserve"> and t</w:t>
-      </w:r>
-      <w:r>
-        <w:t xml:space="preserve">he </w:t>
-      </w:r>
-      <w:r>
-        <w:rPr>
-          <w:rFonts w:hint="default"/>
-          <w:lang w:val="es-ES"/>
-        </w:rPr>
-        <w:t xml:space="preserve">sum </w:t>
-      </w:r>
-      <w:r>
-        <w:t>of the private server value and the client private value</w:t>
-      </w:r>
-    </w:p>
-    <w:p>
-      <w:pPr>
-        <w:bidi w:val="0"/>
-        <w:jc w:val="left"/>
-        <w:rPr>
-          <w:rFonts w:hint="default"/>
-          <w:lang w:val="es-ES"/>
-        </w:rPr>
-      </w:pPr>
-      <w:r>
-        <w:rPr>
-          <w:rFonts w:hint="default"/>
-          <w:lang w:val="es-ES"/>
-        </w:rPr>
-        <w:t>S-&gt;C;</w:t>
-      </w:r>
-      <w:r>
-        <w:t>Response of the server</w:t>
-      </w:r>
-      <w:r>
-        <w:rPr>
-          <w:rFonts w:hint="default"/>
-          <w:lang w:val="es-ES"/>
-        </w:rPr>
-        <w:t>: I</w:t>
-      </w:r>
-      <w:r>
-        <w:t>dentifier "DH_2:"</w:t>
-      </w:r>
-      <w:r>
-        <w:rPr>
-          <w:rFonts w:hint="default"/>
-          <w:lang w:val="es-ES"/>
-        </w:rPr>
-        <w:t xml:space="preserve"> and the sums separated by “,” of :</w:t>
-      </w:r>
-    </w:p>
-    <w:p>
-      <w:pPr>
-        <w:bidi w:val="0"/>
-        <w:jc w:val="left"/>
-        <w:rPr>
-          <w:rFonts w:hint="default"/>
-          <w:lang w:val="es-ES"/>
-        </w:rPr>
-      </w:pPr>
-      <w:r>
-        <w:rPr>
-          <w:rFonts w:hint="default"/>
-          <w:lang w:val="es-ES"/>
-        </w:rPr>
-        <w:t>1)ClientPrivateValue and TimeToNexToken</w:t>
-      </w:r>
-    </w:p>
-    <w:p>
-      <w:pPr>
-        <w:bidi w:val="0"/>
-        <w:jc w:val="left"/>
-        <w:rPr>
-          <w:rFonts w:hint="default"/>
-          <w:lang w:val="es-ES"/>
-        </w:rPr>
-      </w:pPr>
-      <w:r>
-        <w:rPr>
-          <w:rFonts w:hint="default"/>
-          <w:lang w:val="es-ES"/>
-        </w:rPr>
-        <w:t>2)ClientPrivateValue and Executiontoken</w:t>
-      </w:r>
-    </w:p>
-    <w:p>
-      <w:pPr>
-        <w:bidi w:val="0"/>
-        <w:jc w:val="left"/>
-        <w:rPr>
-          <w:rFonts w:hint="default"/>
-          <w:lang w:val="es-ES"/>
-        </w:rPr>
-      </w:pPr>
-    </w:p>
-    <w:p>
-      <w:pPr>
-        <w:bidi w:val="0"/>
-        <w:jc w:val="left"/>
-        <w:rPr>
-          <w:rFonts w:hint="default"/>
-          <w:lang w:val="es-ES"/>
-        </w:rPr>
-      </w:pPr>
-      <w:r>
-        <w:rPr>
-          <w:rFonts w:hint="default"/>
-          <w:lang w:val="es-ES"/>
-        </w:rPr>
-        <w:t>4.2.3 - Phase 03</w:t>
-      </w:r>
-    </w:p>
-    <w:p>
-      <w:pPr>
-        <w:bidi w:val="0"/>
-        <w:jc w:val="left"/>
-        <w:rPr>
-          <w:rFonts w:hint="default"/>
-          <w:lang w:val="es-ES"/>
-        </w:rPr>
-      </w:pPr>
-      <w:r>
-        <w:rPr>
-          <w:rFonts w:hint="default"/>
-          <w:lang w:val="es-ES"/>
-        </w:rPr>
-        <w:t>-Schematic-</w:t>
+        <w:t>S-&gt;C</w:t>
+      </w:r>
+      <w:r>
+        <w:rPr>
+          <w:rFonts w:hint="default"/>
+          <w:lang w:val="es-ES"/>
+        </w:rPr>
+        <w:tab/>
+      </w:r>
+      <w:r>
+        <w:rPr>
+          <w:rFonts w:hint="default"/>
+          <w:lang w:val="es-ES"/>
+        </w:rPr>
+        <w:t>DH_1:int(CommonValue + ServerPrivateValue)/TimeFlag</w:t>
       </w:r>
     </w:p>
     <w:p>
@@ -1282,52 +1246,18 @@
           <w:numId w:val="0"/>
         </w:numPr>
         <w:bidi w:val="0"/>
-        <w:ind w:left="100" w:hanging="100" w:hangingChars="50"/>
-        <w:jc w:val="left"/>
-        <w:rPr>
-          <w:rFonts w:hint="default"/>
-          <w:lang w:val="es-ES"/>
-        </w:rPr>
-      </w:pPr>
-      <w:r>
-        <w:rPr>
-          <w:rFonts w:hint="default"/>
-          <w:lang w:val="es-ES"/>
-        </w:rPr>
-        <w:t>C-&gt;S</w:t>
-      </w:r>
-      <w:r>
-        <w:rPr>
-          <w:rFonts w:hint="default"/>
-          <w:lang w:val="es-ES"/>
-        </w:rPr>
-        <w:tab/>
-        <w:t>PVT_1:int(Executiontoken+CharDecValFromAscii1,Executiontoken+CharDecValFromAscii2,...)/TimeFlag</w:t>
-      </w:r>
-    </w:p>
-    <w:p>
-      <w:pPr>
-        <w:bidi w:val="0"/>
-        <w:jc w:val="left"/>
-        <w:rPr>
-          <w:rFonts w:hint="default"/>
-          <w:lang w:val="es-ES"/>
-        </w:rPr>
-      </w:pPr>
-      <w:r>
-        <w:rPr>
-          <w:rFonts w:hint="default"/>
-          <w:lang w:val="es-ES"/>
-        </w:rPr>
-        <w:t xml:space="preserve">S-&gt;C </w:t>
-      </w:r>
-      <w:r>
-        <w:rPr>
-          <w:rFonts w:hint="default"/>
-          <w:lang w:val="es-ES"/>
-        </w:rPr>
-        <w:tab/>
-        <w:t>PVT_1:int(ClientPrivateValue+CharDecValFromAscii1,ClientPrivateValue+CharDecValFromAscii2,...)/TimeFlag</w:t>
+        <w:jc w:val="left"/>
+        <w:rPr>
+          <w:rFonts w:hint="default"/>
+          <w:lang w:val="es-ES"/>
+        </w:rPr>
+      </w:pPr>
+      <w:r>
+        <w:rPr>
+          <w:rFonts w:hint="default"/>
+          <w:lang w:val="es-ES"/>
+        </w:rPr>
+        <w:t>-Comment-</w:t>
       </w:r>
     </w:p>
     <w:p>
@@ -1348,6 +1278,215 @@
           <w:rFonts w:hint="default"/>
           <w:lang w:val="es-ES"/>
         </w:rPr>
+        <w:t>C-&gt;S;</w:t>
+      </w:r>
+      <w:r>
+        <w:t>Petition from the client</w:t>
+      </w:r>
+      <w:r>
+        <w:rPr>
+          <w:rFonts w:hint="default"/>
+          <w:lang w:val="es-ES"/>
+        </w:rPr>
+        <w:t>: I</w:t>
+      </w:r>
+      <w:r>
+        <w:t>dentifier "DH_1/"</w:t>
+      </w:r>
+    </w:p>
+    <w:p>
+      <w:pPr>
+        <w:numPr>
+          <w:ilvl w:val="0"/>
+          <w:numId w:val="0"/>
+        </w:numPr>
+        <w:bidi w:val="0"/>
+        <w:jc w:val="left"/>
+      </w:pPr>
+      <w:r>
+        <w:rPr>
+          <w:rFonts w:hint="default"/>
+          <w:lang w:val="es-ES"/>
+        </w:rPr>
+        <w:t>S-&gt;C;</w:t>
+      </w:r>
+      <w:r>
+        <w:t>Response from the server</w:t>
+      </w:r>
+      <w:r>
+        <w:rPr>
+          <w:rFonts w:hint="default"/>
+          <w:lang w:val="es-ES"/>
+        </w:rPr>
+        <w:t>: I</w:t>
+      </w:r>
+      <w:r>
+        <w:t>dentifier "DH_1</w:t>
+      </w:r>
+      <w:r>
+        <w:rPr>
+          <w:rFonts w:hint="default"/>
+          <w:lang w:val="es-ES"/>
+        </w:rPr>
+        <w:t>:</w:t>
+      </w:r>
+      <w:r>
+        <w:t>"</w:t>
+      </w:r>
+      <w:r>
+        <w:rPr>
+          <w:rFonts w:hint="default"/>
+          <w:lang w:val="es-ES"/>
+        </w:rPr>
+        <w:t xml:space="preserve"> and c</w:t>
+      </w:r>
+      <w:r>
+        <w:t>ommon value pre</w:t>
+      </w:r>
+      <w:r>
+        <w:rPr>
+          <w:rFonts w:hint="default"/>
+          <w:lang w:val="es-ES"/>
+        </w:rPr>
+        <w:t>-</w:t>
+      </w:r>
+      <w:r>
+        <w:t>shared between them added to the private int value of the server</w:t>
+      </w:r>
+    </w:p>
+    <w:p>
+      <w:pPr>
+        <w:numPr>
+          <w:ilvl w:val="0"/>
+          <w:numId w:val="0"/>
+        </w:numPr>
+        <w:bidi w:val="0"/>
+        <w:jc w:val="left"/>
+        <w:rPr>
+          <w:rFonts w:hint="default"/>
+          <w:lang w:val="es-ES"/>
+        </w:rPr>
+      </w:pPr>
+    </w:p>
+    <w:p>
+      <w:pPr>
+        <w:numPr>
+          <w:ilvl w:val="0"/>
+          <w:numId w:val="0"/>
+        </w:numPr>
+        <w:bidi w:val="0"/>
+        <w:jc w:val="left"/>
+      </w:pPr>
+    </w:p>
+    <w:p>
+      <w:pPr>
+        <w:bidi w:val="0"/>
+        <w:jc w:val="left"/>
+      </w:pPr>
+      <w:r>
+        <w:rPr>
+          <w:rFonts w:hint="default"/>
+          <w:lang w:val="es-ES"/>
+        </w:rPr>
+        <w:t xml:space="preserve">4.2.2 -  Phase </w:t>
+      </w:r>
+      <w:r>
+        <w:t>02</w:t>
+      </w:r>
+    </w:p>
+    <w:p>
+      <w:pPr>
+        <w:bidi w:val="0"/>
+        <w:jc w:val="left"/>
+      </w:pPr>
+      <w:r>
+        <w:rPr>
+          <w:rFonts w:hint="default"/>
+          <w:lang w:val="es-ES"/>
+        </w:rPr>
+        <w:t>-Schematic-</w:t>
+      </w:r>
+    </w:p>
+    <w:p>
+      <w:pPr>
+        <w:bidi w:val="0"/>
+        <w:jc w:val="left"/>
+        <w:rPr>
+          <w:rFonts w:hint="default"/>
+          <w:lang w:val="es-ES"/>
+        </w:rPr>
+      </w:pPr>
+      <w:r>
+        <w:rPr>
+          <w:rFonts w:hint="default"/>
+          <w:lang w:val="es-ES"/>
+        </w:rPr>
+        <w:t xml:space="preserve">C-&gt;S </w:t>
+      </w:r>
+      <w:r>
+        <w:rPr>
+          <w:rFonts w:hint="default"/>
+          <w:lang w:val="es-ES"/>
+        </w:rPr>
+        <w:tab/>
+      </w:r>
+      <w:r>
+        <w:rPr>
+          <w:rFonts w:hint="default"/>
+          <w:lang w:val="es-ES"/>
+        </w:rPr>
+        <w:t>DH_2:int(ServerPrivateValue + ClientPrivateValue)/TimeFlag</w:t>
+      </w:r>
+    </w:p>
+    <w:p>
+      <w:pPr>
+        <w:bidi w:val="0"/>
+        <w:jc w:val="left"/>
+        <w:rPr>
+          <w:rFonts w:hint="default"/>
+          <w:lang w:val="es-ES"/>
+        </w:rPr>
+      </w:pPr>
+      <w:r>
+        <w:rPr>
+          <w:rFonts w:hint="default"/>
+          <w:lang w:val="es-ES"/>
+        </w:rPr>
+        <w:t>S-&gt;C</w:t>
+      </w:r>
+      <w:r>
+        <w:rPr>
+          <w:rFonts w:hint="default"/>
+          <w:lang w:val="es-ES"/>
+        </w:rPr>
+        <w:tab/>
+      </w:r>
+      <w:r>
+        <w:rPr>
+          <w:rFonts w:hint="default"/>
+          <w:lang w:val="es-ES"/>
+        </w:rPr>
+        <w:t>DH_2:int(ClientPrivateValue+TimeToNexToken,ClientPrivateValue+Executiontoken)</w:t>
+      </w:r>
+    </w:p>
+    <w:p>
+      <w:pPr>
+        <w:numPr>
+          <w:ilvl w:val="0"/>
+          <w:numId w:val="0"/>
+        </w:numPr>
+        <w:bidi w:val="0"/>
+        <w:jc w:val="left"/>
+        <w:rPr>
+          <w:rFonts w:hint="default"/>
+          <w:lang w:val="es-ES"/>
+        </w:rPr>
+      </w:pPr>
+      <w:r>
+        <w:rPr>
+          <w:rFonts w:hint="default"/>
+          <w:lang w:val="es-ES"/>
+        </w:rPr>
         <w:t>-Comment-</w:t>
       </w:r>
     </w:p>
@@ -1355,10 +1494,6 @@
       <w:pPr>
         <w:bidi w:val="0"/>
         <w:jc w:val="left"/>
-        <w:rPr>
-          <w:rFonts w:hint="default"/>
-          <w:lang w:val="es-ES"/>
-        </w:rPr>
       </w:pPr>
       <w:r>
         <w:rPr>
@@ -1378,6 +1513,261 @@
         <w:t>: I</w:t>
       </w:r>
       <w:r>
+        <w:t>dentifier "DH_2:"</w:t>
+      </w:r>
+      <w:r>
+        <w:rPr>
+          <w:rFonts w:hint="default"/>
+          <w:lang w:val="es-ES"/>
+        </w:rPr>
+        <w:t xml:space="preserve"> and t</w:t>
+      </w:r>
+      <w:r>
+        <w:t xml:space="preserve">he </w:t>
+      </w:r>
+      <w:r>
+        <w:rPr>
+          <w:rFonts w:hint="default"/>
+          <w:lang w:val="es-ES"/>
+        </w:rPr>
+        <w:t xml:space="preserve">sum </w:t>
+      </w:r>
+      <w:r>
+        <w:t>of the private server value and the client private value</w:t>
+      </w:r>
+    </w:p>
+    <w:p>
+      <w:pPr>
+        <w:bidi w:val="0"/>
+        <w:jc w:val="left"/>
+        <w:rPr>
+          <w:rFonts w:hint="default"/>
+          <w:lang w:val="es-ES"/>
+        </w:rPr>
+      </w:pPr>
+      <w:r>
+        <w:rPr>
+          <w:rFonts w:hint="default"/>
+          <w:lang w:val="es-ES"/>
+        </w:rPr>
+        <w:t>S-&gt;C;</w:t>
+      </w:r>
+      <w:r>
+        <w:t>Response of the server</w:t>
+      </w:r>
+      <w:r>
+        <w:rPr>
+          <w:rFonts w:hint="default"/>
+          <w:lang w:val="es-ES"/>
+        </w:rPr>
+        <w:t>: I</w:t>
+      </w:r>
+      <w:r>
+        <w:t>dentifier "DH_2:"</w:t>
+      </w:r>
+      <w:r>
+        <w:rPr>
+          <w:rFonts w:hint="default"/>
+          <w:lang w:val="es-ES"/>
+        </w:rPr>
+        <w:t xml:space="preserve"> and the sums separated by “,” of :</w:t>
+      </w:r>
+    </w:p>
+    <w:p>
+      <w:pPr>
+        <w:bidi w:val="0"/>
+        <w:jc w:val="left"/>
+        <w:rPr>
+          <w:rFonts w:hint="default"/>
+          <w:lang w:val="es-ES"/>
+        </w:rPr>
+      </w:pPr>
+      <w:r>
+        <w:rPr>
+          <w:rFonts w:hint="default"/>
+          <w:lang w:val="es-ES"/>
+        </w:rPr>
+        <w:t>1)ClientPrivateValue and TimeToNexToken</w:t>
+      </w:r>
+      <w:bookmarkStart w:id="0" w:name="_GoBack"/>
+      <w:bookmarkEnd w:id="0"/>
+    </w:p>
+    <w:p>
+      <w:pPr>
+        <w:bidi w:val="0"/>
+        <w:jc w:val="left"/>
+        <w:rPr>
+          <w:rFonts w:hint="default"/>
+          <w:lang w:val="es-ES"/>
+        </w:rPr>
+      </w:pPr>
+      <w:r>
+        <w:rPr>
+          <w:rFonts w:hint="default"/>
+          <w:lang w:val="es-ES"/>
+        </w:rPr>
+        <w:t>2)ClientPrivateValue and Executiontoken</w:t>
+      </w:r>
+    </w:p>
+    <w:p>
+      <w:pPr>
+        <w:bidi w:val="0"/>
+        <w:jc w:val="left"/>
+        <w:rPr>
+          <w:rFonts w:hint="default"/>
+          <w:lang w:val="es-ES"/>
+        </w:rPr>
+      </w:pPr>
+    </w:p>
+    <w:p>
+      <w:pPr>
+        <w:bidi w:val="0"/>
+        <w:jc w:val="left"/>
+        <w:rPr>
+          <w:rFonts w:hint="default"/>
+          <w:lang w:val="es-ES"/>
+        </w:rPr>
+      </w:pPr>
+      <w:r>
+        <w:rPr>
+          <w:rFonts w:hint="default"/>
+          <w:lang w:val="es-ES"/>
+        </w:rPr>
+        <w:t>4.2.3 - Phase 03</w:t>
+      </w:r>
+    </w:p>
+    <w:p>
+      <w:pPr>
+        <w:bidi w:val="0"/>
+        <w:jc w:val="left"/>
+        <w:rPr>
+          <w:rFonts w:hint="default"/>
+          <w:lang w:val="es-ES"/>
+        </w:rPr>
+      </w:pPr>
+      <w:r>
+        <w:rPr>
+          <w:rFonts w:hint="default"/>
+          <w:lang w:val="es-ES"/>
+        </w:rPr>
+        <w:t>-Schematic-</w:t>
+      </w:r>
+    </w:p>
+    <w:p>
+      <w:pPr>
+        <w:numPr>
+          <w:ilvl w:val="0"/>
+          <w:numId w:val="0"/>
+        </w:numPr>
+        <w:bidi w:val="0"/>
+        <w:ind w:left="100" w:hanging="100" w:hangingChars="50"/>
+        <w:jc w:val="left"/>
+        <w:rPr>
+          <w:rFonts w:hint="default"/>
+          <w:lang w:val="es-ES"/>
+        </w:rPr>
+      </w:pPr>
+      <w:r>
+        <w:rPr>
+          <w:rFonts w:hint="default"/>
+          <w:lang w:val="es-ES"/>
+        </w:rPr>
+        <w:t>C-&gt;S</w:t>
+      </w:r>
+      <w:r>
+        <w:rPr>
+          <w:rFonts w:hint="default"/>
+          <w:lang w:val="es-ES"/>
+        </w:rPr>
+        <w:tab/>
+      </w:r>
+      <w:r>
+        <w:rPr>
+          <w:rFonts w:hint="default"/>
+          <w:lang w:val="es-ES"/>
+        </w:rPr>
+        <w:t>PVT_1:int(Executiontoken+CharDecValFromAscii1,Executiontoken+CharDecValFromAscii2,...)/TimeFlag</w:t>
+      </w:r>
+    </w:p>
+    <w:p>
+      <w:pPr>
+        <w:bidi w:val="0"/>
+        <w:jc w:val="left"/>
+        <w:rPr>
+          <w:rFonts w:hint="default"/>
+          <w:lang w:val="es-ES"/>
+        </w:rPr>
+      </w:pPr>
+      <w:r>
+        <w:rPr>
+          <w:rFonts w:hint="default"/>
+          <w:lang w:val="es-ES"/>
+        </w:rPr>
+        <w:t xml:space="preserve">S-&gt;C </w:t>
+      </w:r>
+      <w:r>
+        <w:rPr>
+          <w:rFonts w:hint="default"/>
+          <w:lang w:val="es-ES"/>
+        </w:rPr>
+        <w:tab/>
+      </w:r>
+      <w:r>
+        <w:rPr>
+          <w:rFonts w:hint="default"/>
+          <w:lang w:val="es-ES"/>
+        </w:rPr>
+        <w:t>PVT_1:int(ClientPrivateValue+CharDecValFromAscii1,ClientPrivateValue+CharDecValFromAscii2,...)/TimeFlag</w:t>
+      </w:r>
+    </w:p>
+    <w:p>
+      <w:pPr>
+        <w:numPr>
+          <w:ilvl w:val="0"/>
+          <w:numId w:val="0"/>
+        </w:numPr>
+        <w:bidi w:val="0"/>
+        <w:jc w:val="left"/>
+        <w:rPr>
+          <w:rFonts w:hint="default"/>
+          <w:lang w:val="es-ES"/>
+        </w:rPr>
+      </w:pPr>
+      <w:r>
+        <w:rPr>
+          <w:rFonts w:hint="default"/>
+          <w:lang w:val="es-ES"/>
+        </w:rPr>
+        <w:t>-Comment-</w:t>
+      </w:r>
+    </w:p>
+    <w:p>
+      <w:pPr>
+        <w:bidi w:val="0"/>
+        <w:jc w:val="left"/>
+        <w:rPr>
+          <w:rFonts w:hint="default"/>
+          <w:lang w:val="es-ES"/>
+        </w:rPr>
+      </w:pPr>
+      <w:r>
+        <w:rPr>
+          <w:rFonts w:hint="default"/>
+          <w:lang w:val="es-ES"/>
+        </w:rPr>
+        <w:t>C-&gt;S;</w:t>
+      </w:r>
+      <w:r>
+        <w:t>Petition from the client</w:t>
+      </w:r>
+      <w:r>
+        <w:rPr>
+          <w:rFonts w:hint="default"/>
+          <w:lang w:val="es-ES"/>
+        </w:rPr>
+        <w:t>: I</w:t>
+      </w:r>
+      <w:r>
         <w:t>dentifier "</w:t>
       </w:r>
       <w:r>
@@ -1530,7 +1920,7 @@
           <w:lang w:val="es-ES"/>
         </w:rPr>
         <w:drawing>
-          <wp:anchor distT="0" distB="0" distL="114300" distR="114300" simplePos="0" relativeHeight="251659264" behindDoc="0" locked="0" layoutInCell="1" allowOverlap="1">
+          <wp:anchor distT="0" distB="0" distL="114300" distR="114300" simplePos="0" relativeHeight="251660288" behindDoc="0" locked="0" layoutInCell="1" allowOverlap="1">
             <wp:simplePos x="0" y="0"/>
             <wp:positionH relativeFrom="column">
               <wp:posOffset>-66675</wp:posOffset>
@@ -1555,7 +1945,7 @@
                     </pic:cNvPicPr>
                   </pic:nvPicPr>
                   <pic:blipFill>
-                    <a:blip r:embed="rId4"/>
+                    <a:blip r:embed="rId5"/>
                     <a:stretch>
                       <a:fillRect/>
                     </a:stretch>
@@ -1577,13 +1967,203 @@
       </w:r>
     </w:p>
     <w:sectPr>
+      <w:footerReference r:id="rId3" w:type="default"/>
       <w:pgSz w:w="11906" w:h="16838"/>
       <w:pgMar w:top="1440" w:right="1800" w:bottom="1440" w:left="1800" w:header="720" w:footer="720" w:gutter="0"/>
+      <w:pgNumType w:fmt="decimal"/>
       <w:cols w:space="720" w:num="1"/>
       <w:docGrid w:linePitch="360" w:charSpace="0"/>
     </w:sectPr>
   </w:body>
 </w:document>
+</file>
+
+<file path=word/footer1.xml><?xml version="1.0" encoding="utf-8"?>
+<w:ftr xmlns:wpc="http://schemas.microsoft.com/office/word/2010/wordprocessingCanvas" xmlns:mc="http://schemas.openxmlformats.org/markup-compatibility/2006" xmlns:o="urn:schemas-microsoft-com:office:office" xmlns:r="http://schemas.openxmlformats.org/officeDocument/2006/relationships" xmlns:m="http://schemas.openxmlformats.org/officeDocument/2006/math" xmlns:v="urn:schemas-microsoft-com:vml" xmlns:wp14="http://schemas.microsoft.com/office/word/2010/wordprocessingDrawing" xmlns:wp="http://schemas.openxmlformats.org/drawingml/2006/wordprocessingDrawing" xmlns:w10="urn:schemas-microsoft-com:office:word" xmlns:w="http://schemas.openxmlformats.org/wordprocessingml/2006/main" xmlns:w14="http://schemas.microsoft.com/office/word/2010/wordml" xmlns:w15="http://schemas.microsoft.com/office/word/2012/wordml" xmlns:wpg="http://schemas.microsoft.com/office/word/2010/wordprocessingGroup" xmlns:wpi="http://schemas.microsoft.com/office/word/2010/wordprocessingInk" xmlns:wne="http://schemas.microsoft.com/office/word/2006/wordml" xmlns:wps="http://schemas.microsoft.com/office/word/2010/wordprocessingShape" xmlns:wpsCustomData="http://www.wps.cn/officeDocument/2013/wpsCustomData" mc:Ignorable="w14 w15 wp14">
+  <w:p>
+    <w:pPr>
+      <w:pStyle w:val="8"/>
+    </w:pPr>
+    <w:r>
+      <w:rPr>
+        <w:sz w:val="20"/>
+      </w:rPr>
+      <mc:AlternateContent>
+        <mc:Choice Requires="wps">
+          <w:drawing>
+            <wp:anchor distT="0" distB="0" distL="114300" distR="114300" simplePos="0" relativeHeight="251659264" behindDoc="0" locked="0" layoutInCell="1" allowOverlap="1">
+              <wp:simplePos x="0" y="0"/>
+              <wp:positionH relativeFrom="margin">
+                <wp:align>right</wp:align>
+              </wp:positionH>
+              <wp:positionV relativeFrom="paragraph">
+                <wp:posOffset>0</wp:posOffset>
+              </wp:positionV>
+              <wp:extent cx="1828800" cy="1828800"/>
+              <wp:effectExtent l="0" t="0" r="0" b="0"/>
+              <wp:wrapNone/>
+              <wp:docPr id="2" name="Cuadro de texto 2"/>
+              <wp:cNvGraphicFramePr/>
+              <a:graphic xmlns:a="http://schemas.openxmlformats.org/drawingml/2006/main">
+                <a:graphicData uri="http://schemas.microsoft.com/office/word/2010/wordprocessingShape">
+                  <wps:wsp>
+                    <wps:cNvSpPr txBox="1"/>
+                    <wps:spPr>
+                      <a:xfrm>
+                        <a:off x="0" y="0"/>
+                        <a:ext cx="1828800" cy="1828800"/>
+                      </a:xfrm>
+                      <a:prstGeom prst="rect">
+                        <a:avLst/>
+                      </a:prstGeom>
+                      <a:noFill/>
+                      <a:ln w="6350">
+                        <a:noFill/>
+                      </a:ln>
+                      <a:extLst>
+                        <a:ext uri="{909E8E84-426E-40DD-AFC4-6F175D3DCCD1}">
+                          <a14:hiddenFill xmlns:a14="http://schemas.microsoft.com/office/drawing/2010/main">
+                            <a:solidFill>
+                              <a:schemeClr val="lt1"/>
+                            </a:solidFill>
+                          </a14:hiddenFill>
+                        </a:ext>
+                        <a:ext uri="{91240B29-F687-4F45-9708-019B960494DF}">
+                          <a14:hiddenLine xmlns:a14="http://schemas.microsoft.com/office/drawing/2010/main" w="6350">
+                            <a:solidFill>
+                              <a:prstClr val="black"/>
+                            </a:solidFill>
+                          </a14:hiddenLine>
+                        </a:ext>
+                      </a:extLst>
+                    </wps:spPr>
+                    <wps:style>
+                      <a:lnRef idx="0">
+                        <a:schemeClr val="accent1"/>
+                      </a:lnRef>
+                      <a:fillRef idx="0">
+                        <a:schemeClr val="accent1"/>
+                      </a:fillRef>
+                      <a:effectRef idx="0">
+                        <a:schemeClr val="accent1"/>
+                      </a:effectRef>
+                      <a:fontRef idx="minor">
+                        <a:schemeClr val="dk1"/>
+                      </a:fontRef>
+                    </wps:style>
+                    <wps:txbx>
+                      <w:txbxContent>
+                        <w:p>
+                          <w:pPr>
+                            <w:pStyle w:val="8"/>
+                          </w:pPr>
+                          <w:r>
+                            <w:t xml:space="preserve">Página </w:t>
+                          </w:r>
+                          <w:r>
+                            <w:fldChar w:fldCharType="begin"/>
+                          </w:r>
+                          <w:r>
+                            <w:instrText xml:space="preserve"> PAGE  \* MERGEFORMAT </w:instrText>
+                          </w:r>
+                          <w:r>
+                            <w:fldChar w:fldCharType="separate"/>
+                          </w:r>
+                          <w:r>
+                            <w:t>1</w:t>
+                          </w:r>
+                          <w:r>
+                            <w:fldChar w:fldCharType="end"/>
+                          </w:r>
+                          <w:r>
+                            <w:t xml:space="preserve"> de </w:t>
+                          </w:r>
+                          <w:r>
+                            <w:fldChar w:fldCharType="begin"/>
+                          </w:r>
+                          <w:r>
+                            <w:instrText xml:space="preserve"> NUMPAGES  \* MERGEFORMAT </w:instrText>
+                          </w:r>
+                          <w:r>
+                            <w:fldChar w:fldCharType="separate"/>
+                          </w:r>
+                          <w:r>
+                            <w:t>4</w:t>
+                          </w:r>
+                          <w:r>
+                            <w:fldChar w:fldCharType="end"/>
+                          </w:r>
+                        </w:p>
+                      </w:txbxContent>
+                    </wps:txbx>
+                    <wps:bodyPr rot="0" spcFirstLastPara="0" vertOverflow="overflow" horzOverflow="overflow" vert="horz" wrap="none" lIns="0" tIns="0" rIns="0" bIns="0" numCol="1" spcCol="0" rtlCol="0" fromWordArt="0" anchor="t" anchorCtr="0" forceAA="0" upright="0" compatLnSpc="1">
+                      <a:spAutoFit/>
+                    </wps:bodyPr>
+                  </wps:wsp>
+                </a:graphicData>
+              </a:graphic>
+            </wp:anchor>
+          </w:drawing>
+        </mc:Choice>
+        <mc:Fallback>
+          <w:pict>
+            <v:shape id="_x0000_s1026" o:spid="_x0000_s1026" o:spt="202" type="#_x0000_t202" style="position:absolute;left:0pt;margin-top:0pt;height:144pt;width:144pt;mso-position-horizontal:right;mso-position-horizontal-relative:margin;mso-wrap-style:none;z-index:251659264;mso-width-relative:page;mso-height-relative:page;" filled="f" stroked="f" coordsize="21600,21600" o:gfxdata="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">
+              <v:fill on="f" focussize="0,0"/>
+              <v:stroke on="f" weight="0.5pt"/>
+              <v:imagedata o:title=""/>
+              <o:lock v:ext="edit" aspectratio="f"/>
+              <v:textbox inset="0mm,0mm,0mm,0mm" style="mso-fit-shape-to-text:t;">
+                <w:txbxContent>
+                  <w:p>
+                    <w:pPr>
+                      <w:pStyle w:val="8"/>
+                    </w:pPr>
+                    <w:r>
+                      <w:t xml:space="preserve">Página </w:t>
+                    </w:r>
+                    <w:r>
+                      <w:fldChar w:fldCharType="begin"/>
+                    </w:r>
+                    <w:r>
+                      <w:instrText xml:space="preserve"> PAGE  \* MERGEFORMAT </w:instrText>
+                    </w:r>
+                    <w:r>
+                      <w:fldChar w:fldCharType="separate"/>
+                    </w:r>
+                    <w:r>
+                      <w:t>1</w:t>
+                    </w:r>
+                    <w:r>
+                      <w:fldChar w:fldCharType="end"/>
+                    </w:r>
+                    <w:r>
+                      <w:t xml:space="preserve"> de </w:t>
+                    </w:r>
+                    <w:r>
+                      <w:fldChar w:fldCharType="begin"/>
+                    </w:r>
+                    <w:r>
+                      <w:instrText xml:space="preserve"> NUMPAGES  \* MERGEFORMAT </w:instrText>
+                    </w:r>
+                    <w:r>
+                      <w:fldChar w:fldCharType="separate"/>
+                    </w:r>
+                    <w:r>
+                      <w:t>4</w:t>
+                    </w:r>
+                    <w:r>
+                      <w:fldChar w:fldCharType="end"/>
+                    </w:r>
+                  </w:p>
+                </w:txbxContent>
+              </v:textbox>
+            </v:shape>
+          </w:pict>
+        </mc:Fallback>
+      </mc:AlternateContent>
+    </w:r>
+  </w:p>
+</w:ftr>
 </file>
 
 <file path=word/numbering.xml><?xml version="1.0" encoding="utf-8"?>
@@ -1713,7 +2293,7 @@
     <w:lsdException w:unhideWhenUsed="0" w:uiPriority="0" w:semiHidden="0" w:name="Document Map"/>
     <w:lsdException w:unhideWhenUsed="0" w:uiPriority="0" w:semiHidden="0" w:name="Plain Text"/>
     <w:lsdException w:unhideWhenUsed="0" w:uiPriority="0" w:semiHidden="0" w:name="E-mail Signature"/>
-    <w:lsdException w:unhideWhenUsed="0" w:uiPriority="0" w:semiHidden="0" w:name="Normal (Web)"/>
+    <w:lsdException w:qFormat="1" w:unhideWhenUsed="0" w:uiPriority="0" w:semiHidden="0" w:name="Normal (Web)"/>
     <w:lsdException w:unhideWhenUsed="0" w:uiPriority="0" w:semiHidden="0" w:name="HTML Acronym"/>
     <w:lsdException w:unhideWhenUsed="0" w:uiPriority="0" w:semiHidden="0" w:name="HTML Address"/>
     <w:lsdException w:unhideWhenUsed="0" w:uiPriority="0" w:semiHidden="0" w:name="HTML Cite"/>
@@ -1724,7 +2304,7 @@
     <w:lsdException w:unhideWhenUsed="0" w:uiPriority="0" w:semiHidden="0" w:name="HTML Sample"/>
     <w:lsdException w:unhideWhenUsed="0" w:uiPriority="0" w:semiHidden="0" w:name="HTML Typewriter"/>
     <w:lsdException w:unhideWhenUsed="0" w:uiPriority="0" w:semiHidden="0" w:name="HTML Variable"/>
-    <w:lsdException w:unhideWhenUsed="0" w:uiPriority="0" w:name="Normal Table"/>
+    <w:lsdException w:qFormat="1" w:unhideWhenUsed="0" w:uiPriority="0" w:name="Normal Table"/>
     <w:lsdException w:unhideWhenUsed="0" w:uiPriority="0" w:semiHidden="0" w:name="annotation subject"/>
     <w:lsdException w:unhideWhenUsed="0" w:uiPriority="0" w:semiHidden="0" w:name="Table Simple 1"/>
     <w:lsdException w:unhideWhenUsed="0" w:uiPriority="0" w:semiHidden="0" w:name="Table Simple 2"/>
@@ -1784,6 +2364,7 @@
   <w:style w:type="paragraph" w:styleId="2">
     <w:name w:val="heading 1"/>
     <w:next w:val="1"/>
+    <w:link w:val="9"/>
     <w:qFormat/>
     <w:uiPriority w:val="0"/>
     <w:pPr>
@@ -1800,15 +2381,44 @@
       <w:lang w:val="en-US" w:eastAsia="zh-CN" w:bidi="ar"/>
     </w:rPr>
   </w:style>
-  <w:style w:type="character" w:default="1" w:styleId="3">
+  <w:style w:type="paragraph" w:styleId="3">
+    <w:name w:val="heading 2"/>
+    <w:basedOn w:val="1"/>
+    <w:next w:val="1"/>
+    <w:link w:val="10"/>
+    <w:semiHidden/>
+    <w:unhideWhenUsed/>
+    <w:qFormat/>
+    <w:uiPriority w:val="0"/>
+    <w:pPr>
+      <w:keepNext/>
+      <w:keepLines/>
+      <w:spacing w:before="240" w:after="60"/>
+      <w:jc w:val="left"/>
+      <w:outlineLvl w:val="1"/>
+    </w:pPr>
+    <w:rPr>
+      <w:rFonts w:ascii="Arial" w:hAnsi="Arial" w:cs="Arial"/>
+      <w:b/>
+      <w:bCs/>
+      <w:i/>
+      <w:iCs/>
+      <w:kern w:val="0"/>
+      <w:sz w:val="28"/>
+      <w:szCs w:val="28"/>
+      <w:lang w:val="es-ES"/>
+    </w:rPr>
+  </w:style>
+  <w:style w:type="character" w:default="1" w:styleId="4">
     <w:name w:val="Default Paragraph Font"/>
     <w:semiHidden/>
     <w:qFormat/>
     <w:uiPriority w:val="0"/>
   </w:style>
-  <w:style w:type="table" w:default="1" w:styleId="4">
+  <w:style w:type="table" w:default="1" w:styleId="5">
     <w:name w:val="Normal Table"/>
     <w:semiHidden/>
+    <w:qFormat/>
     <w:uiPriority w:val="0"/>
     <w:tblPr>
       <w:tblCellMar>
@@ -1819,8 +2429,20 @@
       </w:tblCellMar>
     </w:tblPr>
   </w:style>
-  <w:style w:type="paragraph" w:styleId="5">
+  <w:style w:type="paragraph" w:styleId="6">
+    <w:name w:val="header"/>
+    <w:basedOn w:val="1"/>
+    <w:uiPriority w:val="0"/>
+    <w:pPr>
+      <w:tabs>
+        <w:tab w:val="center" w:pos="4153"/>
+        <w:tab w:val="right" w:pos="8306"/>
+      </w:tabs>
+    </w:pPr>
+  </w:style>
+  <w:style w:type="paragraph" w:styleId="7">
     <w:name w:val="Normal (Web)"/>
+    <w:qFormat/>
     <w:uiPriority w:val="0"/>
     <w:pPr>
       <w:spacing w:before="0" w:beforeAutospacing="1" w:after="0" w:afterAutospacing="1"/>
@@ -1828,10 +2450,52 @@
       <w:jc w:val="left"/>
     </w:pPr>
     <w:rPr>
+      <w:rFonts w:ascii="Times New Roman" w:hAnsi="Times New Roman" w:eastAsia="SimSun" w:cs="Times New Roman"/>
       <w:kern w:val="0"/>
       <w:sz w:val="24"/>
       <w:szCs w:val="24"/>
       <w:lang w:val="en-US" w:eastAsia="zh-CN" w:bidi="ar"/>
+    </w:rPr>
+  </w:style>
+  <w:style w:type="paragraph" w:styleId="8">
+    <w:name w:val="footer"/>
+    <w:basedOn w:val="1"/>
+    <w:uiPriority w:val="0"/>
+    <w:pPr>
+      <w:tabs>
+        <w:tab w:val="center" w:pos="4153"/>
+        <w:tab w:val="right" w:pos="8306"/>
+      </w:tabs>
+    </w:pPr>
+  </w:style>
+  <w:style w:type="character" w:customStyle="1" w:styleId="9">
+    <w:name w:val="Título 1 Char"/>
+    <w:link w:val="2"/>
+    <w:uiPriority w:val="0"/>
+    <w:rPr>
+      <w:rFonts w:hint="eastAsia" w:ascii="SimSun" w:hAnsi="SimSun" w:eastAsia="SimSun" w:cs="SimSun"/>
+      <w:b/>
+      <w:bCs/>
+      <w:kern w:val="32"/>
+      <w:sz w:val="48"/>
+      <w:szCs w:val="48"/>
+      <w:lang w:val="en-US" w:eastAsia="zh-CN" w:bidi="ar"/>
+    </w:rPr>
+  </w:style>
+  <w:style w:type="character" w:customStyle="1" w:styleId="10">
+    <w:name w:val="Título 2 Char"/>
+    <w:link w:val="3"/>
+    <w:uiPriority w:val="0"/>
+    <w:rPr>
+      <w:rFonts w:ascii="Arial" w:hAnsi="Arial" w:cs="Arial"/>
+      <w:b/>
+      <w:bCs/>
+      <w:i/>
+      <w:iCs/>
+      <w:kern w:val="0"/>
+      <w:sz w:val="28"/>
+      <w:szCs w:val="28"/>
+      <w:lang w:val="es-ES"/>
     </w:rPr>
   </w:style>
 </w:styles>
@@ -2097,6 +2761,9 @@
   <customSectProps>
     <customSectPr/>
   </customSectProps>
+  <customShpExts>
+    <customShpInfo spid="_x0000_s1026" textRotate="1"/>
+  </customShpExts>
 </s:customData>
 </file>
 

</xml_diff>